<commit_message>
add some documentation for the app
</commit_message>
<xml_diff>
--- a/PRJ/docs/ApplicationCore.docx
+++ b/PRJ/docs/ApplicationCore.docx
@@ -1,25 +1,15 @@
 
 <file path=word/document.xml><?xml version="1.0" encoding="utf-8"?>
-<w:document xmlns:wpc="http://schemas.microsoft.com/office/word/2010/wordprocessingCanvas" xmlns:cx="http://schemas.microsoft.com/office/drawing/2014/chartex" xmlns:cx1="http://schemas.microsoft.com/office/drawing/2015/9/8/chartex" xmlns:mc="http://schemas.openxmlformats.org/markup-compatibility/2006" xmlns:o="urn:schemas-microsoft-com:office:office" xmlns:r="http://schemas.openxmlformats.org/officeDocument/2006/relationships" xmlns:m="http://schemas.openxmlformats.org/officeDocument/2006/math" xmlns:v="urn:schemas-microsoft-com:vml" xmlns:wp14="http://schemas.microsoft.com/office/word/2010/wordprocessingDrawing" xmlns:wp="http://schemas.openxmlformats.org/drawingml/2006/wordprocessingDrawing" xmlns:w10="urn:schemas-microsoft-com:office:word" xmlns:w="http://schemas.openxmlformats.org/wordprocessingml/2006/main" xmlns:w14="http://schemas.microsoft.com/office/word/2010/wordml" xmlns:w15="http://schemas.microsoft.com/office/word/2012/wordml" xmlns:w16se="http://schemas.microsoft.com/office/word/2015/wordml/symex" xmlns:wpg="http://schemas.microsoft.com/office/word/2010/wordprocessingGroup" xmlns:wpi="http://schemas.microsoft.com/office/word/2010/wordprocessingInk" xmlns:wne="http://schemas.microsoft.com/office/word/2006/wordml" xmlns:wps="http://schemas.microsoft.com/office/word/2010/wordprocessingShape" mc:Ignorable="w14 w15 w16se wp14">
+<w:document xmlns:wpc="http://schemas.microsoft.com/office/word/2010/wordprocessingCanvas" xmlns:cx="http://schemas.microsoft.com/office/drawing/2014/chartex" xmlns:cx1="http://schemas.microsoft.com/office/drawing/2015/9/8/chartex" xmlns:cx2="http://schemas.microsoft.com/office/drawing/2015/10/21/chartex" xmlns:cx3="http://schemas.microsoft.com/office/drawing/2016/5/9/chartex" xmlns:cx4="http://schemas.microsoft.com/office/drawing/2016/5/10/chartex" xmlns:cx5="http://schemas.microsoft.com/office/drawing/2016/5/11/chartex" xmlns:cx6="http://schemas.microsoft.com/office/drawing/2016/5/12/chartex" xmlns:cx7="http://schemas.microsoft.com/office/drawing/2016/5/13/chartex" xmlns:cx8="http://schemas.microsoft.com/office/drawing/2016/5/14/chartex" xmlns:mc="http://schemas.openxmlformats.org/markup-compatibility/2006" xmlns:aink="http://schemas.microsoft.com/office/drawing/2016/ink" xmlns:am3d="http://schemas.microsoft.com/office/drawing/2017/model3d" xmlns:o="urn:schemas-microsoft-com:office:office" xmlns:r="http://schemas.openxmlformats.org/officeDocument/2006/relationships" xmlns:m="http://schemas.openxmlformats.org/officeDocument/2006/math" xmlns:v="urn:schemas-microsoft-com:vml" xmlns:wp14="http://schemas.microsoft.com/office/word/2010/wordprocessingDrawing" xmlns:wp="http://schemas.openxmlformats.org/drawingml/2006/wordprocessingDrawing" xmlns:w10="urn:schemas-microsoft-com:office:word" xmlns:w="http://schemas.openxmlformats.org/wordprocessingml/2006/main" xmlns:w14="http://schemas.microsoft.com/office/word/2010/wordml" xmlns:w15="http://schemas.microsoft.com/office/word/2012/wordml" xmlns:w16cid="http://schemas.microsoft.com/office/word/2016/wordml/cid" xmlns:w16se="http://schemas.microsoft.com/office/word/2015/wordml/symex" xmlns:wpg="http://schemas.microsoft.com/office/word/2010/wordprocessingGroup" xmlns:wpi="http://schemas.microsoft.com/office/word/2010/wordprocessingInk" xmlns:wne="http://schemas.microsoft.com/office/word/2006/wordml" xmlns:wps="http://schemas.microsoft.com/office/word/2010/wordprocessingShape" mc:Ignorable="w14 w15 w16se w16cid wp14">
   <w:body>
     <w:p>
       <w:pPr>
         <w:pStyle w:val="Title"/>
         <w:shd w:val="clear" w:color="auto" w:fill="70AD47" w:themeFill="accent6"/>
       </w:pPr>
-      <w:proofErr w:type="spellStart"/>
-      <w:r>
-        <w:t>HopeLine</w:t>
-      </w:r>
-      <w:proofErr w:type="spellEnd"/>
-      <w:r>
-        <w:t xml:space="preserve"> Application Core</w:t>
-      </w:r>
-    </w:p>
-    <w:p>
-      <w:pPr>
-        <w:pStyle w:val="Subtitle"/>
-      </w:pPr>
+      <w:r>
+        <w:t>HopeLine Application</w:t>
+      </w:r>
     </w:p>
     <w:p/>
     <w:p>
@@ -34,6 +24,591 @@
           <w:color w:val="70AD47" w:themeColor="accent6"/>
         </w:rPr>
         <w:t>Getting Started</w:t>
+      </w:r>
+    </w:p>
+    <w:p>
+      <w:pPr>
+        <w:pStyle w:val="Heading6"/>
+        <w:rPr>
+          <w:b/>
+        </w:rPr>
+      </w:pPr>
+      <w:r>
+        <w:tab/>
+      </w:r>
+      <w:r>
+        <w:rPr>
+          <w:b/>
+        </w:rPr>
+        <w:t>NET Core 2 Install</w:t>
+      </w:r>
+    </w:p>
+    <w:p>
+      <w:pPr>
+        <w:ind w:left="720"/>
+      </w:pPr>
+      <w:r>
+        <w:t>All</w:t>
+      </w:r>
+      <w:r>
+        <w:t xml:space="preserve"> are required to install </w:t>
+      </w:r>
+      <w:r>
+        <w:rPr>
+          <w:b/>
+        </w:rPr>
+        <w:t>.NET Core 2.1</w:t>
+      </w:r>
+      <w:r>
+        <w:t xml:space="preserve"> if haven’t already.  Download the SDK from </w:t>
+      </w:r>
+      <w:hyperlink r:id="rId5" w:history="1">
+        <w:r>
+          <w:rPr>
+            <w:rStyle w:val="Hyperlink"/>
+          </w:rPr>
+          <w:t>https://www.microsoft.com/net/download</w:t>
+        </w:r>
+      </w:hyperlink>
+      <w:r>
+        <w:t xml:space="preserve"> and install to your machine</w:t>
+      </w:r>
+      <w:r>
+        <w:t>.</w:t>
+      </w:r>
+    </w:p>
+    <w:p>
+      <w:pPr>
+        <w:pStyle w:val="Heading6"/>
+        <w:rPr>
+          <w:b/>
+        </w:rPr>
+      </w:pPr>
+      <w:r>
+        <w:tab/>
+      </w:r>
+      <w:r>
+        <w:rPr>
+          <w:b/>
+        </w:rPr>
+        <w:t>TODO</w:t>
+      </w:r>
+    </w:p>
+    <w:p>
+      <w:pPr>
+        <w:ind w:left="720"/>
+      </w:pPr>
+      <w:r>
+        <w:t>Before start coding, check all the TODO list that are already available to edit or implement. If</w:t>
+      </w:r>
+      <w:r>
+        <w:t xml:space="preserve"> </w:t>
+      </w:r>
+      <w:r>
+        <w:t xml:space="preserve">using VS 2017, </w:t>
+      </w:r>
+      <w:r>
+        <w:t xml:space="preserve">see the </w:t>
+      </w:r>
+      <w:r>
+        <w:rPr>
+          <w:b/>
+        </w:rPr>
+        <w:t>task li</w:t>
+      </w:r>
+      <w:r>
+        <w:rPr>
+          <w:b/>
+        </w:rPr>
+        <w:t xml:space="preserve">st </w:t>
+      </w:r>
+      <w:r>
+        <w:t>by doing this:</w:t>
+      </w:r>
+    </w:p>
+    <w:p>
+      <w:pPr>
+        <w:ind w:left="720"/>
+      </w:pPr>
+      <w:r>
+        <w:rPr>
+          <w:rFonts w:ascii="Segoe UI" w:hAnsi="Segoe UI" w:cs="Segoe UI"/>
+          <w:color w:val="000000"/>
+          <w:shd w:val="clear" w:color="auto" w:fill="FFFFFF"/>
+        </w:rPr>
+        <w:t>To open </w:t>
+      </w:r>
+      <w:r>
+        <w:rPr>
+          <w:rStyle w:val="Strong"/>
+          <w:rFonts w:ascii="Segoe UI" w:hAnsi="Segoe UI" w:cs="Segoe UI"/>
+          <w:color w:val="000000"/>
+          <w:shd w:val="clear" w:color="auto" w:fill="FFFFFF"/>
+        </w:rPr>
+        <w:t>Task List</w:t>
+      </w:r>
+      <w:r>
+        <w:rPr>
+          <w:rFonts w:ascii="Segoe UI" w:hAnsi="Segoe UI" w:cs="Segoe UI"/>
+          <w:color w:val="000000"/>
+          <w:shd w:val="clear" w:color="auto" w:fill="FFFFFF"/>
+        </w:rPr>
+        <w:t>, select </w:t>
+      </w:r>
+      <w:r>
+        <w:rPr>
+          <w:rStyle w:val="Strong"/>
+          <w:rFonts w:ascii="Segoe UI" w:hAnsi="Segoe UI" w:cs="Segoe UI"/>
+          <w:color w:val="000000"/>
+          <w:shd w:val="clear" w:color="auto" w:fill="FFFFFF"/>
+        </w:rPr>
+        <w:t>View</w:t>
+      </w:r>
+      <w:r>
+        <w:rPr>
+          <w:rFonts w:ascii="Segoe UI" w:hAnsi="Segoe UI" w:cs="Segoe UI"/>
+          <w:color w:val="000000"/>
+          <w:shd w:val="clear" w:color="auto" w:fill="FFFFFF"/>
+        </w:rPr>
+        <w:t> &gt; </w:t>
+      </w:r>
+      <w:r>
+        <w:rPr>
+          <w:rStyle w:val="Strong"/>
+          <w:rFonts w:ascii="Segoe UI" w:hAnsi="Segoe UI" w:cs="Segoe UI"/>
+          <w:color w:val="000000"/>
+          <w:shd w:val="clear" w:color="auto" w:fill="FFFFFF"/>
+        </w:rPr>
+        <w:t>Task List</w:t>
+      </w:r>
+      <w:r>
+        <w:rPr>
+          <w:rFonts w:ascii="Segoe UI" w:hAnsi="Segoe UI" w:cs="Segoe UI"/>
+          <w:color w:val="000000"/>
+          <w:shd w:val="clear" w:color="auto" w:fill="FFFFFF"/>
+        </w:rPr>
+        <w:t>, or from the keyboard press </w:t>
+      </w:r>
+      <w:r>
+        <w:rPr>
+          <w:rStyle w:val="Strong"/>
+          <w:rFonts w:ascii="Segoe UI" w:hAnsi="Segoe UI" w:cs="Segoe UI"/>
+          <w:color w:val="000000"/>
+          <w:shd w:val="clear" w:color="auto" w:fill="FFFFFF"/>
+        </w:rPr>
+        <w:t>Ctrl</w:t>
+      </w:r>
+      <w:r>
+        <w:rPr>
+          <w:rFonts w:ascii="Segoe UI" w:hAnsi="Segoe UI" w:cs="Segoe UI"/>
+          <w:color w:val="000000"/>
+          <w:shd w:val="clear" w:color="auto" w:fill="FFFFFF"/>
+        </w:rPr>
+        <w:t>+</w:t>
+      </w:r>
+      <w:proofErr w:type="gramStart"/>
+      <w:r>
+        <w:rPr>
+          <w:rStyle w:val="Strong"/>
+          <w:rFonts w:ascii="Segoe UI" w:hAnsi="Segoe UI" w:cs="Segoe UI"/>
+          <w:color w:val="000000"/>
+          <w:shd w:val="clear" w:color="auto" w:fill="FFFFFF"/>
+        </w:rPr>
+        <w:t>\</w:t>
+      </w:r>
+      <w:r>
+        <w:rPr>
+          <w:rFonts w:ascii="Segoe UI" w:hAnsi="Segoe UI" w:cs="Segoe UI"/>
+          <w:color w:val="000000"/>
+          <w:shd w:val="clear" w:color="auto" w:fill="FFFFFF"/>
+        </w:rPr>
+        <w:t>,</w:t>
+      </w:r>
+      <w:r>
+        <w:rPr>
+          <w:rStyle w:val="Strong"/>
+          <w:rFonts w:ascii="Segoe UI" w:hAnsi="Segoe UI" w:cs="Segoe UI"/>
+          <w:color w:val="000000"/>
+          <w:shd w:val="clear" w:color="auto" w:fill="FFFFFF"/>
+        </w:rPr>
+        <w:t>T</w:t>
+      </w:r>
+      <w:r>
+        <w:rPr>
+          <w:rFonts w:ascii="Segoe UI" w:hAnsi="Segoe UI" w:cs="Segoe UI"/>
+          <w:color w:val="000000"/>
+          <w:shd w:val="clear" w:color="auto" w:fill="FFFFFF"/>
+        </w:rPr>
+        <w:t>.</w:t>
+      </w:r>
+      <w:proofErr w:type="gramEnd"/>
+    </w:p>
+    <w:p>
+      <w:pPr>
+        <w:ind w:left="720"/>
+      </w:pPr>
+      <w:r>
+        <w:rPr>
+          <w:noProof/>
+        </w:rPr>
+        <w:drawing>
+          <wp:inline distT="0" distB="0" distL="0" distR="0" wp14:anchorId="6B07CCBF" wp14:editId="3A72106B">
+            <wp:extent cx="5943600" cy="2019300"/>
+            <wp:effectExtent l="0" t="0" r="0" b="0"/>
+            <wp:docPr id="2" name="Picture 2"/>
+            <wp:cNvGraphicFramePr>
+              <a:graphicFrameLocks xmlns:a="http://schemas.openxmlformats.org/drawingml/2006/main" noChangeAspect="1"/>
+            </wp:cNvGraphicFramePr>
+            <a:graphic xmlns:a="http://schemas.openxmlformats.org/drawingml/2006/main">
+              <a:graphicData uri="http://schemas.openxmlformats.org/drawingml/2006/picture">
+                <pic:pic xmlns:pic="http://schemas.openxmlformats.org/drawingml/2006/picture">
+                  <pic:nvPicPr>
+                    <pic:cNvPr id="0" name="Picture 6"/>
+                    <pic:cNvPicPr>
+                      <a:picLocks noChangeAspect="1" noChangeArrowheads="1"/>
+                    </pic:cNvPicPr>
+                  </pic:nvPicPr>
+                  <pic:blipFill>
+                    <a:blip r:embed="rId6">
+                      <a:extLst>
+                        <a:ext uri="{28A0092B-C50C-407E-A947-70E740481C1C}">
+                          <a14:useLocalDpi xmlns:a14="http://schemas.microsoft.com/office/drawing/2010/main" val="0"/>
+                        </a:ext>
+                      </a:extLst>
+                    </a:blip>
+                    <a:srcRect/>
+                    <a:stretch>
+                      <a:fillRect/>
+                    </a:stretch>
+                  </pic:blipFill>
+                  <pic:spPr bwMode="auto">
+                    <a:xfrm>
+                      <a:off x="0" y="0"/>
+                      <a:ext cx="5943600" cy="2019300"/>
+                    </a:xfrm>
+                    <a:prstGeom prst="rect">
+                      <a:avLst/>
+                    </a:prstGeom>
+                    <a:noFill/>
+                    <a:ln>
+                      <a:noFill/>
+                    </a:ln>
+                  </pic:spPr>
+                </pic:pic>
+              </a:graphicData>
+            </a:graphic>
+          </wp:inline>
+        </w:drawing>
+      </w:r>
+    </w:p>
+    <w:p>
+      <w:pPr>
+        <w:ind w:left="720"/>
+      </w:pPr>
+      <w:r>
+        <w:t xml:space="preserve">However, if using VS Code, install an extension called </w:t>
+      </w:r>
+      <w:hyperlink r:id="rId7" w:history="1">
+        <w:r>
+          <w:rPr>
+            <w:rStyle w:val="Hyperlink"/>
+          </w:rPr>
+          <w:t>TODO Highlight</w:t>
+        </w:r>
+      </w:hyperlink>
+      <w:r>
+        <w:t xml:space="preserve">. To see more details, click </w:t>
+      </w:r>
+      <w:hyperlink r:id="rId8" w:history="1">
+        <w:r>
+          <w:rPr>
+            <w:rStyle w:val="Hyperlink"/>
+          </w:rPr>
+          <w:t>here</w:t>
+        </w:r>
+      </w:hyperlink>
+      <w:r>
+        <w:t>.</w:t>
+      </w:r>
+    </w:p>
+    <w:p>
+      <w:r>
+        <w:tab/>
+      </w:r>
+      <w:r>
+        <w:t>T</w:t>
+      </w:r>
+      <w:r>
+        <w:t xml:space="preserve">o add </w:t>
+      </w:r>
+      <w:r>
+        <w:t>task,</w:t>
+      </w:r>
+      <w:r>
+        <w:t xml:space="preserve"> follow this:</w:t>
+      </w:r>
+    </w:p>
+    <w:p>
+      <w:pPr>
+        <w:rPr>
+          <w:color w:val="00B050"/>
+        </w:rPr>
+      </w:pPr>
+      <w:r>
+        <w:tab/>
+      </w:r>
+      <w:r>
+        <w:rPr>
+          <w:color w:val="00B050"/>
+        </w:rPr>
+        <w:t xml:space="preserve">//TODO : description _or_comment  - </w:t>
+      </w:r>
+      <w:r>
+        <w:rPr>
+          <w:color w:val="00B050"/>
+        </w:rPr>
+        <w:t>name_</w:t>
+      </w:r>
+      <w:r>
+        <w:rPr>
+          <w:color w:val="00B050"/>
+        </w:rPr>
+        <w:t>to_address</w:t>
+      </w:r>
+      <w:r>
+        <w:rPr>
+          <w:color w:val="00B050"/>
+        </w:rPr>
+        <w:t>(optional)</w:t>
+      </w:r>
+    </w:p>
+    <w:p>
+      <w:pPr>
+        <w:pStyle w:val="Heading1"/>
+        <w:rPr>
+          <w:color w:val="70AD47" w:themeColor="accent6"/>
+        </w:rPr>
+      </w:pPr>
+      <w:r>
+        <w:rPr>
+          <w:color w:val="70AD47" w:themeColor="accent6"/>
+        </w:rPr>
+        <w:t>Tech Stack</w:t>
+      </w:r>
+    </w:p>
+    <w:p>
+      <w:r>
+        <w:tab/>
+        <w:t>The Application is mostly using NET Core 2 for class libraries and web app. Make sure when creating a library, choose NET Core 2.1 for framework and NET Core Library for Project.</w:t>
+      </w:r>
+    </w:p>
+    <w:p>
+      <w:pPr>
+        <w:pStyle w:val="Heading1"/>
+        <w:rPr>
+          <w:color w:val="70AD47" w:themeColor="accent6"/>
+        </w:rPr>
+      </w:pPr>
+      <w:r>
+        <w:rPr>
+          <w:color w:val="70AD47" w:themeColor="accent6"/>
+        </w:rPr>
+        <w:t>Database Connection</w:t>
+      </w:r>
+    </w:p>
+    <w:p>
+      <w:pPr>
+        <w:pStyle w:val="Heading6"/>
+        <w:rPr>
+          <w:b/>
+        </w:rPr>
+      </w:pPr>
+      <w:r>
+        <w:tab/>
+      </w:r>
+      <w:r>
+        <w:rPr>
+          <w:b/>
+        </w:rPr>
+        <w:t>Connection String</w:t>
+      </w:r>
+    </w:p>
+    <w:p>
+      <w:pPr>
+        <w:ind w:left="720"/>
+        <w:rPr>
+          <w:rStyle w:val="pl-pds"/>
+          <w:rFonts w:ascii="Consolas" w:hAnsi="Consolas"/>
+          <w:color w:val="032F62"/>
+          <w:sz w:val="18"/>
+          <w:szCs w:val="18"/>
+          <w:shd w:val="clear" w:color="auto" w:fill="FFFFFF"/>
+        </w:rPr>
+      </w:pPr>
+      <w:r>
+        <w:rPr>
+          <w:rStyle w:val="pl-pds"/>
+          <w:rFonts w:ascii="Consolas" w:hAnsi="Consolas"/>
+          <w:color w:val="032F62"/>
+          <w:sz w:val="18"/>
+          <w:szCs w:val="18"/>
+          <w:shd w:val="clear" w:color="auto" w:fill="FFFFFF"/>
+        </w:rPr>
+        <w:t>"</w:t>
+      </w:r>
+      <w:r>
+        <w:rPr>
+          <w:rFonts w:ascii="Consolas" w:hAnsi="Consolas"/>
+          <w:color w:val="032F62"/>
+          <w:sz w:val="18"/>
+          <w:szCs w:val="18"/>
+          <w:shd w:val="clear" w:color="auto" w:fill="FFFFFF"/>
+        </w:rPr>
+        <w:t>Server=</w:t>
+      </w:r>
+      <w:proofErr w:type="gramStart"/>
+      <w:r>
+        <w:rPr>
+          <w:rFonts w:ascii="Consolas" w:hAnsi="Consolas"/>
+          <w:color w:val="032F62"/>
+          <w:sz w:val="18"/>
+          <w:szCs w:val="18"/>
+          <w:shd w:val="clear" w:color="auto" w:fill="FFFFFF"/>
+        </w:rPr>
+        <w:t>tcp:prj.database.windows.net</w:t>
+      </w:r>
+      <w:proofErr w:type="gramEnd"/>
+      <w:r>
+        <w:rPr>
+          <w:rFonts w:ascii="Consolas" w:hAnsi="Consolas"/>
+          <w:color w:val="032F62"/>
+          <w:sz w:val="18"/>
+          <w:szCs w:val="18"/>
+          <w:shd w:val="clear" w:color="auto" w:fill="FFFFFF"/>
+        </w:rPr>
+        <w:t>,1433;Initial Catalog=HopeLineDB;Persist Security Info=False;User ID=</w:t>
+      </w:r>
+      <w:r>
+        <w:rPr>
+          <w:rFonts w:ascii="Consolas" w:hAnsi="Consolas"/>
+          <w:color w:val="032F62"/>
+          <w:sz w:val="18"/>
+          <w:szCs w:val="18"/>
+          <w:shd w:val="clear" w:color="auto" w:fill="FFFFFF"/>
+        </w:rPr>
+        <w:t>hopeline</w:t>
+      </w:r>
+      <w:r>
+        <w:rPr>
+          <w:rFonts w:ascii="Consolas" w:hAnsi="Consolas"/>
+          <w:color w:val="032F62"/>
+          <w:sz w:val="18"/>
+          <w:szCs w:val="18"/>
+          <w:shd w:val="clear" w:color="auto" w:fill="FFFFFF"/>
+        </w:rPr>
+        <w:t>;Password=</w:t>
+      </w:r>
+      <w:r>
+        <w:rPr>
+          <w:rFonts w:ascii="Consolas" w:hAnsi="Consolas"/>
+          <w:color w:val="032F62"/>
+          <w:sz w:val="18"/>
+          <w:szCs w:val="18"/>
+          <w:shd w:val="clear" w:color="auto" w:fill="FFFFFF"/>
+        </w:rPr>
+        <w:t>{same_password_as_outlook_with_FirstLetter_Uppercase)}</w:t>
+      </w:r>
+      <w:r>
+        <w:rPr>
+          <w:rFonts w:ascii="Consolas" w:hAnsi="Consolas"/>
+          <w:color w:val="032F62"/>
+          <w:sz w:val="18"/>
+          <w:szCs w:val="18"/>
+          <w:shd w:val="clear" w:color="auto" w:fill="FFFFFF"/>
+        </w:rPr>
+        <w:t>;MultipleActiveResultSets=False;Encrypt=True;TrustServerCertificate=False;Connection Timeout=30;</w:t>
+      </w:r>
+      <w:r>
+        <w:rPr>
+          <w:rStyle w:val="pl-pds"/>
+          <w:rFonts w:ascii="Consolas" w:hAnsi="Consolas"/>
+          <w:color w:val="032F62"/>
+          <w:sz w:val="18"/>
+          <w:szCs w:val="18"/>
+          <w:shd w:val="clear" w:color="auto" w:fill="FFFFFF"/>
+        </w:rPr>
+        <w:t>"</w:t>
+      </w:r>
+    </w:p>
+    <w:p>
+      <w:pPr>
+        <w:pStyle w:val="Heading1"/>
+        <w:rPr>
+          <w:color w:val="70AD47" w:themeColor="accent6"/>
+        </w:rPr>
+      </w:pPr>
+      <w:r>
+        <w:rPr>
+          <w:color w:val="70AD47" w:themeColor="accent6"/>
+        </w:rPr>
+        <w:lastRenderedPageBreak/>
+        <w:t>Project Dependencies</w:t>
+      </w:r>
+    </w:p>
+    <w:p>
+      <w:pPr>
+        <w:ind w:firstLine="720"/>
+      </w:pPr>
+      <w:r>
+        <w:t>Below is the project dependency:</w:t>
+      </w:r>
+    </w:p>
+    <w:p>
+      <w:r>
+        <w:rPr>
+          <w:noProof/>
+        </w:rPr>
+        <w:drawing>
+          <wp:inline distT="0" distB="0" distL="0" distR="0" wp14:anchorId="60C702D8" wp14:editId="4E2859C9">
+            <wp:extent cx="5943600" cy="4375150"/>
+            <wp:effectExtent l="0" t="0" r="0" b="6350"/>
+            <wp:docPr id="1" name="Picture 1"/>
+            <wp:cNvGraphicFramePr>
+              <a:graphicFrameLocks xmlns:a="http://schemas.openxmlformats.org/drawingml/2006/main" noChangeAspect="1"/>
+            </wp:cNvGraphicFramePr>
+            <a:graphic xmlns:a="http://schemas.openxmlformats.org/drawingml/2006/main">
+              <a:graphicData uri="http://schemas.openxmlformats.org/drawingml/2006/picture">
+                <pic:pic xmlns:pic="http://schemas.openxmlformats.org/drawingml/2006/picture">
+                  <pic:nvPicPr>
+                    <pic:cNvPr id="1" name=""/>
+                    <pic:cNvPicPr/>
+                  </pic:nvPicPr>
+                  <pic:blipFill>
+                    <a:blip r:embed="rId9">
+                      <a:extLst>
+                        <a:ext uri="{28A0092B-C50C-407E-A947-70E740481C1C}">
+                          <a14:useLocalDpi xmlns:a14="http://schemas.microsoft.com/office/drawing/2010/main" val="0"/>
+                        </a:ext>
+                      </a:extLst>
+                    </a:blip>
+                    <a:stretch>
+                      <a:fillRect/>
+                    </a:stretch>
+                  </pic:blipFill>
+                  <pic:spPr>
+                    <a:xfrm>
+                      <a:off x="0" y="0"/>
+                      <a:ext cx="5943600" cy="4375150"/>
+                    </a:xfrm>
+                    <a:prstGeom prst="rect">
+                      <a:avLst/>
+                    </a:prstGeom>
+                  </pic:spPr>
+                </pic:pic>
+              </a:graphicData>
+            </a:graphic>
+          </wp:inline>
+        </w:drawing>
       </w:r>
       <w:bookmarkStart w:id="0" w:name="_GoBack"/>
       <w:bookmarkEnd w:id="0"/>
@@ -49,35 +624,124 @@
         <w:rPr>
           <w:color w:val="70AD47" w:themeColor="accent6"/>
         </w:rPr>
-        <w:t>Tech Stack</w:t>
-      </w:r>
-    </w:p>
-    <w:p>
-      <w:pPr>
-        <w:pStyle w:val="Heading1"/>
+        <w:t>Git</w:t>
+      </w:r>
+      <w:r>
         <w:rPr>
           <w:color w:val="70AD47" w:themeColor="accent6"/>
         </w:rPr>
-      </w:pPr>
-      <w:r>
-        <w:rPr>
-          <w:color w:val="70AD47" w:themeColor="accent6"/>
-        </w:rPr>
-        <w:t>Database Connection</w:t>
-      </w:r>
-    </w:p>
-    <w:p>
-      <w:pPr>
-        <w:pStyle w:val="Heading1"/>
-        <w:rPr>
-          <w:color w:val="70AD47" w:themeColor="accent6"/>
-        </w:rPr>
-      </w:pPr>
-      <w:r>
-        <w:rPr>
-          <w:color w:val="70AD47" w:themeColor="accent6"/>
-        </w:rPr>
-        <w:t>Project Dependencies</w:t>
+        <w:t>/Github</w:t>
+      </w:r>
+    </w:p>
+    <w:p>
+      <w:pPr>
+        <w:pStyle w:val="Heading6"/>
+        <w:rPr>
+          <w:b/>
+        </w:rPr>
+      </w:pPr>
+      <w:r>
+        <w:tab/>
+      </w:r>
+      <w:r>
+        <w:rPr>
+          <w:b/>
+        </w:rPr>
+        <w:t>Zenit</w:t>
+      </w:r>
+    </w:p>
+    <w:p>
+      <w:pPr>
+        <w:ind w:firstLine="720"/>
+      </w:pPr>
+      <w:r>
+        <w:t xml:space="preserve">Make sure to pull </w:t>
+      </w:r>
+      <w:r>
+        <w:rPr>
+          <w:i/>
+        </w:rPr>
+        <w:t>master</w:t>
+      </w:r>
+      <w:r>
+        <w:t xml:space="preserve"> the repo from github to Zenit every Wednesday at 11pm.</w:t>
+      </w:r>
+    </w:p>
+    <w:p>
+      <w:pPr>
+        <w:pStyle w:val="Heading6"/>
+        <w:rPr>
+          <w:b/>
+        </w:rPr>
+      </w:pPr>
+      <w:r>
+        <w:tab/>
+      </w:r>
+      <w:r>
+        <w:rPr>
+          <w:b/>
+        </w:rPr>
+        <w:t>Branches</w:t>
+      </w:r>
+    </w:p>
+    <w:p>
+      <w:r>
+        <w:tab/>
+        <w:t>All branches name should be meaningful and related to the task or logic implementing.</w:t>
+      </w:r>
+    </w:p>
+    <w:p>
+      <w:r>
+        <w:tab/>
+        <w:t xml:space="preserve">To create branch from </w:t>
+      </w:r>
+      <w:proofErr w:type="gramStart"/>
+      <w:r>
+        <w:t>master</w:t>
+      </w:r>
+      <w:proofErr w:type="gramEnd"/>
+      <w:r>
+        <w:t xml:space="preserve"> see the following:</w:t>
+      </w:r>
+      <w:r>
+        <w:br/>
+      </w:r>
+      <w:r>
+        <w:tab/>
+      </w:r>
+      <w:hyperlink r:id="rId10" w:history="1">
+        <w:r>
+          <w:rPr>
+            <w:rStyle w:val="Hyperlink"/>
+          </w:rPr>
+          <w:t>https://services.github.com/on-demand/github-cli/create-branches-git</w:t>
+        </w:r>
+      </w:hyperlink>
+    </w:p>
+    <w:p>
+      <w:pPr>
+        <w:pStyle w:val="Heading6"/>
+        <w:rPr>
+          <w:b/>
+        </w:rPr>
+      </w:pPr>
+      <w:r>
+        <w:tab/>
+      </w:r>
+      <w:r>
+        <w:rPr>
+          <w:b/>
+        </w:rPr>
+        <w:t>Master</w:t>
+      </w:r>
+    </w:p>
+    <w:p>
+      <w:r>
+        <w:tab/>
+        <w:t xml:space="preserve">Changes here are made before </w:t>
+      </w:r>
+      <w:r>
+        <w:t>the meeting.</w:t>
       </w:r>
     </w:p>
     <w:sectPr>
@@ -90,8 +754,129 @@
 </w:document>
 </file>
 
+<file path=word/numbering.xml><?xml version="1.0" encoding="utf-8"?>
+<w:numbering xmlns:wpc="http://schemas.microsoft.com/office/word/2010/wordprocessingCanvas" xmlns:cx="http://schemas.microsoft.com/office/drawing/2014/chartex" xmlns:cx1="http://schemas.microsoft.com/office/drawing/2015/9/8/chartex" xmlns:cx2="http://schemas.microsoft.com/office/drawing/2015/10/21/chartex" xmlns:cx3="http://schemas.microsoft.com/office/drawing/2016/5/9/chartex" xmlns:cx4="http://schemas.microsoft.com/office/drawing/2016/5/10/chartex" xmlns:cx5="http://schemas.microsoft.com/office/drawing/2016/5/11/chartex" xmlns:cx6="http://schemas.microsoft.com/office/drawing/2016/5/12/chartex" xmlns:cx7="http://schemas.microsoft.com/office/drawing/2016/5/13/chartex" xmlns:cx8="http://schemas.microsoft.com/office/drawing/2016/5/14/chartex" xmlns:mc="http://schemas.openxmlformats.org/markup-compatibility/2006" xmlns:aink="http://schemas.microsoft.com/office/drawing/2016/ink" xmlns:am3d="http://schemas.microsoft.com/office/drawing/2017/model3d" xmlns:o="urn:schemas-microsoft-com:office:office" xmlns:r="http://schemas.openxmlformats.org/officeDocument/2006/relationships" xmlns:m="http://schemas.openxmlformats.org/officeDocument/2006/math" xmlns:v="urn:schemas-microsoft-com:vml" xmlns:wp14="http://schemas.microsoft.com/office/word/2010/wordprocessingDrawing" xmlns:wp="http://schemas.openxmlformats.org/drawingml/2006/wordprocessingDrawing" xmlns:w10="urn:schemas-microsoft-com:office:word" xmlns:w="http://schemas.openxmlformats.org/wordprocessingml/2006/main" xmlns:w14="http://schemas.microsoft.com/office/word/2010/wordml" xmlns:w15="http://schemas.microsoft.com/office/word/2012/wordml" xmlns:w16cid="http://schemas.microsoft.com/office/word/2016/wordml/cid" xmlns:w16se="http://schemas.microsoft.com/office/word/2015/wordml/symex" xmlns:wpg="http://schemas.microsoft.com/office/word/2010/wordprocessingGroup" xmlns:wpi="http://schemas.microsoft.com/office/word/2010/wordprocessingInk" xmlns:wne="http://schemas.microsoft.com/office/word/2006/wordml" xmlns:wps="http://schemas.microsoft.com/office/word/2010/wordprocessingShape" mc:Ignorable="w14 w15 w16se w16cid wp14">
+  <w:abstractNum w:abstractNumId="0" w15:restartNumberingAfterBreak="0">
+    <w:nsid w:val="23691944"/>
+    <w:multiLevelType w:val="hybridMultilevel"/>
+    <w:tmpl w:val="0B5AB9EC"/>
+    <w:lvl w:ilvl="0" w:tplc="10090001">
+      <w:start w:val="1"/>
+      <w:numFmt w:val="bullet"/>
+      <w:lvlText w:val=""/>
+      <w:lvlJc w:val="left"/>
+      <w:pPr>
+        <w:ind w:left="720" w:hanging="360"/>
+      </w:pPr>
+      <w:rPr>
+        <w:rFonts w:ascii="Symbol" w:hAnsi="Symbol" w:hint="default"/>
+      </w:rPr>
+    </w:lvl>
+    <w:lvl w:ilvl="1" w:tplc="10090003" w:tentative="1">
+      <w:start w:val="1"/>
+      <w:numFmt w:val="bullet"/>
+      <w:lvlText w:val="o"/>
+      <w:lvlJc w:val="left"/>
+      <w:pPr>
+        <w:ind w:left="1440" w:hanging="360"/>
+      </w:pPr>
+      <w:rPr>
+        <w:rFonts w:ascii="Courier New" w:hAnsi="Courier New" w:cs="Courier New" w:hint="default"/>
+      </w:rPr>
+    </w:lvl>
+    <w:lvl w:ilvl="2" w:tplc="10090005" w:tentative="1">
+      <w:start w:val="1"/>
+      <w:numFmt w:val="bullet"/>
+      <w:lvlText w:val=""/>
+      <w:lvlJc w:val="left"/>
+      <w:pPr>
+        <w:ind w:left="2160" w:hanging="360"/>
+      </w:pPr>
+      <w:rPr>
+        <w:rFonts w:ascii="Wingdings" w:hAnsi="Wingdings" w:hint="default"/>
+      </w:rPr>
+    </w:lvl>
+    <w:lvl w:ilvl="3" w:tplc="10090001" w:tentative="1">
+      <w:start w:val="1"/>
+      <w:numFmt w:val="bullet"/>
+      <w:lvlText w:val=""/>
+      <w:lvlJc w:val="left"/>
+      <w:pPr>
+        <w:ind w:left="2880" w:hanging="360"/>
+      </w:pPr>
+      <w:rPr>
+        <w:rFonts w:ascii="Symbol" w:hAnsi="Symbol" w:hint="default"/>
+      </w:rPr>
+    </w:lvl>
+    <w:lvl w:ilvl="4" w:tplc="10090003" w:tentative="1">
+      <w:start w:val="1"/>
+      <w:numFmt w:val="bullet"/>
+      <w:lvlText w:val="o"/>
+      <w:lvlJc w:val="left"/>
+      <w:pPr>
+        <w:ind w:left="3600" w:hanging="360"/>
+      </w:pPr>
+      <w:rPr>
+        <w:rFonts w:ascii="Courier New" w:hAnsi="Courier New" w:cs="Courier New" w:hint="default"/>
+      </w:rPr>
+    </w:lvl>
+    <w:lvl w:ilvl="5" w:tplc="10090005" w:tentative="1">
+      <w:start w:val="1"/>
+      <w:numFmt w:val="bullet"/>
+      <w:lvlText w:val=""/>
+      <w:lvlJc w:val="left"/>
+      <w:pPr>
+        <w:ind w:left="4320" w:hanging="360"/>
+      </w:pPr>
+      <w:rPr>
+        <w:rFonts w:ascii="Wingdings" w:hAnsi="Wingdings" w:hint="default"/>
+      </w:rPr>
+    </w:lvl>
+    <w:lvl w:ilvl="6" w:tplc="10090001" w:tentative="1">
+      <w:start w:val="1"/>
+      <w:numFmt w:val="bullet"/>
+      <w:lvlText w:val=""/>
+      <w:lvlJc w:val="left"/>
+      <w:pPr>
+        <w:ind w:left="5040" w:hanging="360"/>
+      </w:pPr>
+      <w:rPr>
+        <w:rFonts w:ascii="Symbol" w:hAnsi="Symbol" w:hint="default"/>
+      </w:rPr>
+    </w:lvl>
+    <w:lvl w:ilvl="7" w:tplc="10090003" w:tentative="1">
+      <w:start w:val="1"/>
+      <w:numFmt w:val="bullet"/>
+      <w:lvlText w:val="o"/>
+      <w:lvlJc w:val="left"/>
+      <w:pPr>
+        <w:ind w:left="5760" w:hanging="360"/>
+      </w:pPr>
+      <w:rPr>
+        <w:rFonts w:ascii="Courier New" w:hAnsi="Courier New" w:cs="Courier New" w:hint="default"/>
+      </w:rPr>
+    </w:lvl>
+    <w:lvl w:ilvl="8" w:tplc="10090005" w:tentative="1">
+      <w:start w:val="1"/>
+      <w:numFmt w:val="bullet"/>
+      <w:lvlText w:val=""/>
+      <w:lvlJc w:val="left"/>
+      <w:pPr>
+        <w:ind w:left="6480" w:hanging="360"/>
+      </w:pPr>
+      <w:rPr>
+        <w:rFonts w:ascii="Wingdings" w:hAnsi="Wingdings" w:hint="default"/>
+      </w:rPr>
+    </w:lvl>
+  </w:abstractNum>
+  <w:num w:numId="1">
+    <w:abstractNumId w:val="0"/>
+  </w:num>
+</w:numbering>
+</file>
+
 <file path=word/styles.xml><?xml version="1.0" encoding="utf-8"?>
-<w:styles xmlns:mc="http://schemas.openxmlformats.org/markup-compatibility/2006" xmlns:r="http://schemas.openxmlformats.org/officeDocument/2006/relationships" xmlns:w="http://schemas.openxmlformats.org/wordprocessingml/2006/main" xmlns:w14="http://schemas.microsoft.com/office/word/2010/wordml" xmlns:w15="http://schemas.microsoft.com/office/word/2012/wordml" xmlns:w16se="http://schemas.microsoft.com/office/word/2015/wordml/symex" mc:Ignorable="w14 w15 w16se">
+<w:styles xmlns:mc="http://schemas.openxmlformats.org/markup-compatibility/2006" xmlns:r="http://schemas.openxmlformats.org/officeDocument/2006/relationships" xmlns:w="http://schemas.openxmlformats.org/wordprocessingml/2006/main" xmlns:w14="http://schemas.microsoft.com/office/word/2010/wordml" xmlns:w15="http://schemas.microsoft.com/office/word/2012/wordml" xmlns:w16cid="http://schemas.microsoft.com/office/word/2016/wordml/cid" xmlns:w16se="http://schemas.microsoft.com/office/word/2015/wordml/symex" mc:Ignorable="w14 w15 w16se w16cid">
   <w:docDefaults>
     <w:rPrDefault>
       <w:rPr>
@@ -107,7 +892,7 @@
       </w:pPr>
     </w:pPrDefault>
   </w:docDefaults>
-  <w:latentStyles w:defLockedState="0" w:defUIPriority="99" w:defSemiHidden="0" w:defUnhideWhenUsed="0" w:defQFormat="0" w:count="371">
+  <w:latentStyles w:defLockedState="0" w:defUIPriority="99" w:defSemiHidden="0" w:defUnhideWhenUsed="0" w:defQFormat="0" w:count="375">
     <w:lsdException w:name="Normal" w:uiPriority="0" w:qFormat="1"/>
     <w:lsdException w:name="heading 1" w:uiPriority="9" w:qFormat="1"/>
     <w:lsdException w:name="heading 2" w:semiHidden="1" w:uiPriority="9" w:unhideWhenUsed="1" w:qFormat="1"/>
@@ -213,7 +998,6 @@
     <w:lsdException w:name="HTML Sample" w:semiHidden="1" w:unhideWhenUsed="1"/>
     <w:lsdException w:name="HTML Typewriter" w:semiHidden="1" w:unhideWhenUsed="1"/>
     <w:lsdException w:name="HTML Variable" w:semiHidden="1" w:unhideWhenUsed="1"/>
-    <w:lsdException w:name="Normal Table" w:semiHidden="1" w:unhideWhenUsed="1"/>
     <w:lsdException w:name="annotation subject" w:semiHidden="1" w:unhideWhenUsed="1"/>
     <w:lsdException w:name="No List" w:semiHidden="1" w:unhideWhenUsed="1"/>
     <w:lsdException w:name="Outline List 1" w:semiHidden="1" w:unhideWhenUsed="1"/>
@@ -257,10 +1041,8 @@
     <w:lsdException w:name="Table Elegant" w:semiHidden="1" w:unhideWhenUsed="1"/>
     <w:lsdException w:name="Table Professional" w:semiHidden="1" w:unhideWhenUsed="1"/>
     <w:lsdException w:name="Table Subtle 1" w:semiHidden="1" w:unhideWhenUsed="1"/>
-    <w:lsdException w:name="Table Subtle 2" w:semiHidden="1" w:unhideWhenUsed="1"/>
     <w:lsdException w:name="Table Web 1" w:semiHidden="1" w:unhideWhenUsed="1"/>
     <w:lsdException w:name="Table Web 2" w:semiHidden="1" w:unhideWhenUsed="1"/>
-    <w:lsdException w:name="Table Web 3" w:semiHidden="1" w:unhideWhenUsed="1"/>
     <w:lsdException w:name="Balloon Text" w:semiHidden="1" w:unhideWhenUsed="1"/>
     <w:lsdException w:name="Table Grid" w:uiPriority="39"/>
     <w:lsdException w:name="Table Theme" w:semiHidden="1" w:unhideWhenUsed="1"/>
@@ -479,6 +1261,10 @@
     <w:lsdException w:name="List Table 5 Dark Accent 6" w:uiPriority="50"/>
     <w:lsdException w:name="List Table 6 Colorful Accent 6" w:uiPriority="51"/>
     <w:lsdException w:name="List Table 7 Colorful Accent 6" w:uiPriority="52"/>
+    <w:lsdException w:name="Mention" w:semiHidden="1" w:unhideWhenUsed="1"/>
+    <w:lsdException w:name="Smart Hyperlink" w:semiHidden="1" w:unhideWhenUsed="1"/>
+    <w:lsdException w:name="Hashtag" w:semiHidden="1" w:unhideWhenUsed="1"/>
+    <w:lsdException w:name="Unresolved Mention" w:semiHidden="1" w:unhideWhenUsed="1"/>
   </w:latentStyles>
   <w:style w:type="paragraph" w:default="1" w:styleId="Normal">
     <w:name w:val="Normal"/>
@@ -885,6 +1671,56 @@
       <w:color w:val="5A5A5A" w:themeColor="text1" w:themeTint="A5"/>
       <w:spacing w:val="15"/>
     </w:rPr>
+  </w:style>
+  <w:style w:type="paragraph" w:styleId="ListParagraph">
+    <w:name w:val="List Paragraph"/>
+    <w:basedOn w:val="Normal"/>
+    <w:uiPriority w:val="34"/>
+    <w:qFormat/>
+    <w:rsid w:val="00A25594"/>
+    <w:pPr>
+      <w:ind w:left="720"/>
+      <w:contextualSpacing/>
+    </w:pPr>
+  </w:style>
+  <w:style w:type="character" w:styleId="Hyperlink">
+    <w:name w:val="Hyperlink"/>
+    <w:basedOn w:val="DefaultParagraphFont"/>
+    <w:uiPriority w:val="99"/>
+    <w:unhideWhenUsed/>
+    <w:rsid w:val="009C3D45"/>
+    <w:rPr>
+      <w:color w:val="0563C1" w:themeColor="hyperlink"/>
+      <w:u w:val="single"/>
+    </w:rPr>
+  </w:style>
+  <w:style w:type="character" w:styleId="UnresolvedMention">
+    <w:name w:val="Unresolved Mention"/>
+    <w:basedOn w:val="DefaultParagraphFont"/>
+    <w:uiPriority w:val="99"/>
+    <w:semiHidden/>
+    <w:unhideWhenUsed/>
+    <w:rsid w:val="009C3D45"/>
+    <w:rPr>
+      <w:color w:val="605E5C"/>
+      <w:shd w:val="clear" w:color="auto" w:fill="E1DFDD"/>
+    </w:rPr>
+  </w:style>
+  <w:style w:type="character" w:styleId="Strong">
+    <w:name w:val="Strong"/>
+    <w:basedOn w:val="DefaultParagraphFont"/>
+    <w:uiPriority w:val="22"/>
+    <w:qFormat/>
+    <w:rsid w:val="00826DA9"/>
+    <w:rPr>
+      <w:b/>
+      <w:bCs/>
+    </w:rPr>
+  </w:style>
+  <w:style w:type="character" w:customStyle="1" w:styleId="pl-pds">
+    <w:name w:val="pl-pds"/>
+    <w:basedOn w:val="DefaultParagraphFont"/>
+    <w:rsid w:val="00FD50CE"/>
   </w:style>
 </w:styles>
 </file>

</xml_diff>

<commit_message>
image update for project dependencies
</commit_message>
<xml_diff>
--- a/PRJ/docs/ApplicationCore.docx
+++ b/PRJ/docs/ApplicationCore.docx
@@ -1,6 +1,6 @@
 
 <file path=word/document.xml><?xml version="1.0" encoding="utf-8"?>
-<w:document xmlns:wpc="http://schemas.microsoft.com/office/word/2010/wordprocessingCanvas" xmlns:cx="http://schemas.microsoft.com/office/drawing/2014/chartex" xmlns:cx1="http://schemas.microsoft.com/office/drawing/2015/9/8/chartex" xmlns:cx2="http://schemas.microsoft.com/office/drawing/2015/10/21/chartex" xmlns:cx3="http://schemas.microsoft.com/office/drawing/2016/5/9/chartex" xmlns:cx4="http://schemas.microsoft.com/office/drawing/2016/5/10/chartex" xmlns:cx5="http://schemas.microsoft.com/office/drawing/2016/5/11/chartex" xmlns:cx6="http://schemas.microsoft.com/office/drawing/2016/5/12/chartex" xmlns:cx7="http://schemas.microsoft.com/office/drawing/2016/5/13/chartex" xmlns:cx8="http://schemas.microsoft.com/office/drawing/2016/5/14/chartex" xmlns:mc="http://schemas.openxmlformats.org/markup-compatibility/2006" xmlns:aink="http://schemas.microsoft.com/office/drawing/2016/ink" xmlns:am3d="http://schemas.microsoft.com/office/drawing/2017/model3d" xmlns:o="urn:schemas-microsoft-com:office:office" xmlns:r="http://schemas.openxmlformats.org/officeDocument/2006/relationships" xmlns:m="http://schemas.openxmlformats.org/officeDocument/2006/math" xmlns:v="urn:schemas-microsoft-com:vml" xmlns:wp14="http://schemas.microsoft.com/office/word/2010/wordprocessingDrawing" xmlns:wp="http://schemas.openxmlformats.org/drawingml/2006/wordprocessingDrawing" xmlns:w10="urn:schemas-microsoft-com:office:word" xmlns:w="http://schemas.openxmlformats.org/wordprocessingml/2006/main" xmlns:w14="http://schemas.microsoft.com/office/word/2010/wordml" xmlns:w15="http://schemas.microsoft.com/office/word/2012/wordml" xmlns:w16cid="http://schemas.microsoft.com/office/word/2016/wordml/cid" xmlns:w16se="http://schemas.microsoft.com/office/word/2015/wordml/symex" xmlns:wpg="http://schemas.microsoft.com/office/word/2010/wordprocessingGroup" xmlns:wpi="http://schemas.microsoft.com/office/word/2010/wordprocessingInk" xmlns:wne="http://schemas.microsoft.com/office/word/2006/wordml" xmlns:wps="http://schemas.microsoft.com/office/word/2010/wordprocessingShape" mc:Ignorable="w14 w15 w16se w16cid wp14">
+<w:document xmlns:wpc="http://schemas.microsoft.com/office/word/2010/wordprocessingCanvas" xmlns:cx="http://schemas.microsoft.com/office/drawing/2014/chartex" xmlns:cx1="http://schemas.microsoft.com/office/drawing/2015/9/8/chartex" xmlns:mc="http://schemas.openxmlformats.org/markup-compatibility/2006" xmlns:o="urn:schemas-microsoft-com:office:office" xmlns:r="http://schemas.openxmlformats.org/officeDocument/2006/relationships" xmlns:m="http://schemas.openxmlformats.org/officeDocument/2006/math" xmlns:v="urn:schemas-microsoft-com:vml" xmlns:wp14="http://schemas.microsoft.com/office/word/2010/wordprocessingDrawing" xmlns:wp="http://schemas.openxmlformats.org/drawingml/2006/wordprocessingDrawing" xmlns:w10="urn:schemas-microsoft-com:office:word" xmlns:w="http://schemas.openxmlformats.org/wordprocessingml/2006/main" xmlns:w14="http://schemas.microsoft.com/office/word/2010/wordml" xmlns:w15="http://schemas.microsoft.com/office/word/2012/wordml" xmlns:w16se="http://schemas.microsoft.com/office/word/2015/wordml/symex" xmlns:wpg="http://schemas.microsoft.com/office/word/2010/wordprocessingGroup" xmlns:wpi="http://schemas.microsoft.com/office/word/2010/wordprocessingInk" xmlns:wne="http://schemas.microsoft.com/office/word/2006/wordml" xmlns:wps="http://schemas.microsoft.com/office/word/2010/wordprocessingShape" mc:Ignorable="w14 w15 w16se wp14">
   <w:body>
     <w:p>
       <w:pPr>
@@ -206,7 +206,6 @@
         </w:rPr>
         <w:t>+</w:t>
       </w:r>
-      <w:proofErr w:type="gramStart"/>
       <w:r>
         <w:rPr>
           <w:rStyle w:val="Strong"/>
@@ -241,7 +240,6 @@
         </w:rPr>
         <w:t>.</w:t>
       </w:r>
-      <w:proofErr w:type="gramEnd"/>
     </w:p>
     <w:p>
       <w:pPr>
@@ -250,6 +248,7 @@
       <w:r>
         <w:rPr>
           <w:noProof/>
+          <w:lang w:eastAsia="en-CA"/>
         </w:rPr>
         <w:drawing>
           <wp:inline distT="0" distB="0" distL="0" distR="0" wp14:anchorId="6B07CCBF" wp14:editId="3A72106B">
@@ -464,69 +463,7 @@
           <w:szCs w:val="18"/>
           <w:shd w:val="clear" w:color="auto" w:fill="FFFFFF"/>
         </w:rPr>
-        <w:t>Server=</w:t>
-      </w:r>
-      <w:proofErr w:type="gramStart"/>
-      <w:r>
-        <w:rPr>
-          <w:rFonts w:ascii="Consolas" w:hAnsi="Consolas"/>
-          <w:color w:val="032F62"/>
-          <w:sz w:val="18"/>
-          <w:szCs w:val="18"/>
-          <w:shd w:val="clear" w:color="auto" w:fill="FFFFFF"/>
-        </w:rPr>
-        <w:t>tcp:prj.database.windows.net</w:t>
-      </w:r>
-      <w:proofErr w:type="gramEnd"/>
-      <w:r>
-        <w:rPr>
-          <w:rFonts w:ascii="Consolas" w:hAnsi="Consolas"/>
-          <w:color w:val="032F62"/>
-          <w:sz w:val="18"/>
-          <w:szCs w:val="18"/>
-          <w:shd w:val="clear" w:color="auto" w:fill="FFFFFF"/>
-        </w:rPr>
-        <w:t>,1433;Initial Catalog=HopeLineDB;Persist Security Info=False;User ID=</w:t>
-      </w:r>
-      <w:r>
-        <w:rPr>
-          <w:rFonts w:ascii="Consolas" w:hAnsi="Consolas"/>
-          <w:color w:val="032F62"/>
-          <w:sz w:val="18"/>
-          <w:szCs w:val="18"/>
-          <w:shd w:val="clear" w:color="auto" w:fill="FFFFFF"/>
-        </w:rPr>
-        <w:t>hopeline</w:t>
-      </w:r>
-      <w:r>
-        <w:rPr>
-          <w:rFonts w:ascii="Consolas" w:hAnsi="Consolas"/>
-          <w:color w:val="032F62"/>
-          <w:sz w:val="18"/>
-          <w:szCs w:val="18"/>
-          <w:shd w:val="clear" w:color="auto" w:fill="FFFFFF"/>
-        </w:rPr>
-        <w:t>;Password=</w:t>
-      </w:r>
-      <w:r>
-        <w:rPr>
-          <w:rFonts w:ascii="Consolas" w:hAnsi="Consolas"/>
-          <w:color w:val="032F62"/>
-          <w:sz w:val="18"/>
-          <w:szCs w:val="18"/>
-          <w:shd w:val="clear" w:color="auto" w:fill="FFFFFF"/>
-        </w:rPr>
-        <w:t>{same_password_as_outlook_with_FirstLetter_Uppercase)}</w:t>
-      </w:r>
-      <w:r>
-        <w:rPr>
-          <w:rFonts w:ascii="Consolas" w:hAnsi="Consolas"/>
-          <w:color w:val="032F62"/>
-          <w:sz w:val="18"/>
-          <w:szCs w:val="18"/>
-          <w:shd w:val="clear" w:color="auto" w:fill="FFFFFF"/>
-        </w:rPr>
-        <w:t>;MultipleActiveResultSets=False;Encrypt=True;TrustServerCertificate=False;Connection Timeout=30;</w:t>
+        <w:t>Server=tcp:prj.database.windows.net,1433;Initial Catalog=HopeLineDB;Persist Security Info=False;User ID=hopeline;Password={same_password_as_outlook_with_FirstLetter_Uppercase)};MultipleActiveResultSets=False;Encrypt=True;TrustServerCertificate=False;Connection Timeout=30;</w:t>
       </w:r>
       <w:r>
         <w:rPr>
@@ -567,11 +504,12 @@
       <w:r>
         <w:rPr>
           <w:noProof/>
+          <w:lang w:eastAsia="en-CA"/>
         </w:rPr>
         <w:drawing>
-          <wp:inline distT="0" distB="0" distL="0" distR="0" wp14:anchorId="60C702D8" wp14:editId="4E2859C9">
-            <wp:extent cx="5943600" cy="4375150"/>
-            <wp:effectExtent l="0" t="0" r="0" b="6350"/>
+          <wp:inline distT="0" distB="0" distL="0" distR="0" wp14:anchorId="39BA6D80" wp14:editId="667A8FCB">
+            <wp:extent cx="5943600" cy="3380105"/>
+            <wp:effectExtent l="0" t="0" r="0" b="0"/>
             <wp:docPr id="1" name="Picture 1"/>
             <wp:cNvGraphicFramePr>
               <a:graphicFrameLocks xmlns:a="http://schemas.openxmlformats.org/drawingml/2006/main" noChangeAspect="1"/>
@@ -584,13 +522,7 @@
                     <pic:cNvPicPr/>
                   </pic:nvPicPr>
                   <pic:blipFill>
-                    <a:blip r:embed="rId9">
-                      <a:extLst>
-                        <a:ext uri="{28A0092B-C50C-407E-A947-70E740481C1C}">
-                          <a14:useLocalDpi xmlns:a14="http://schemas.microsoft.com/office/drawing/2010/main" val="0"/>
-                        </a:ext>
-                      </a:extLst>
-                    </a:blip>
+                    <a:blip r:embed="rId9"/>
                     <a:stretch>
                       <a:fillRect/>
                     </a:stretch>
@@ -598,7 +530,7 @@
                   <pic:spPr>
                     <a:xfrm>
                       <a:off x="0" y="0"/>
-                      <a:ext cx="5943600" cy="4375150"/>
+                      <a:ext cx="5943600" cy="3380105"/>
                     </a:xfrm>
                     <a:prstGeom prst="rect">
                       <a:avLst/>
@@ -693,15 +625,7 @@
     <w:p>
       <w:r>
         <w:tab/>
-        <w:t xml:space="preserve">To create branch from </w:t>
-      </w:r>
-      <w:proofErr w:type="gramStart"/>
-      <w:r>
-        <w:t>master</w:t>
-      </w:r>
-      <w:proofErr w:type="gramEnd"/>
-      <w:r>
-        <w:t xml:space="preserve"> see the following:</w:t>
+        <w:t>To create branch from master see the following:</w:t>
       </w:r>
       <w:r>
         <w:br/>
@@ -755,7 +679,7 @@
 </file>
 
 <file path=word/numbering.xml><?xml version="1.0" encoding="utf-8"?>
-<w:numbering xmlns:wpc="http://schemas.microsoft.com/office/word/2010/wordprocessingCanvas" xmlns:cx="http://schemas.microsoft.com/office/drawing/2014/chartex" xmlns:cx1="http://schemas.microsoft.com/office/drawing/2015/9/8/chartex" xmlns:cx2="http://schemas.microsoft.com/office/drawing/2015/10/21/chartex" xmlns:cx3="http://schemas.microsoft.com/office/drawing/2016/5/9/chartex" xmlns:cx4="http://schemas.microsoft.com/office/drawing/2016/5/10/chartex" xmlns:cx5="http://schemas.microsoft.com/office/drawing/2016/5/11/chartex" xmlns:cx6="http://schemas.microsoft.com/office/drawing/2016/5/12/chartex" xmlns:cx7="http://schemas.microsoft.com/office/drawing/2016/5/13/chartex" xmlns:cx8="http://schemas.microsoft.com/office/drawing/2016/5/14/chartex" xmlns:mc="http://schemas.openxmlformats.org/markup-compatibility/2006" xmlns:aink="http://schemas.microsoft.com/office/drawing/2016/ink" xmlns:am3d="http://schemas.microsoft.com/office/drawing/2017/model3d" xmlns:o="urn:schemas-microsoft-com:office:office" xmlns:r="http://schemas.openxmlformats.org/officeDocument/2006/relationships" xmlns:m="http://schemas.openxmlformats.org/officeDocument/2006/math" xmlns:v="urn:schemas-microsoft-com:vml" xmlns:wp14="http://schemas.microsoft.com/office/word/2010/wordprocessingDrawing" xmlns:wp="http://schemas.openxmlformats.org/drawingml/2006/wordprocessingDrawing" xmlns:w10="urn:schemas-microsoft-com:office:word" xmlns:w="http://schemas.openxmlformats.org/wordprocessingml/2006/main" xmlns:w14="http://schemas.microsoft.com/office/word/2010/wordml" xmlns:w15="http://schemas.microsoft.com/office/word/2012/wordml" xmlns:w16cid="http://schemas.microsoft.com/office/word/2016/wordml/cid" xmlns:w16se="http://schemas.microsoft.com/office/word/2015/wordml/symex" xmlns:wpg="http://schemas.microsoft.com/office/word/2010/wordprocessingGroup" xmlns:wpi="http://schemas.microsoft.com/office/word/2010/wordprocessingInk" xmlns:wne="http://schemas.microsoft.com/office/word/2006/wordml" xmlns:wps="http://schemas.microsoft.com/office/word/2010/wordprocessingShape" mc:Ignorable="w14 w15 w16se w16cid wp14">
+<w:numbering xmlns:wpc="http://schemas.microsoft.com/office/word/2010/wordprocessingCanvas" xmlns:cx="http://schemas.microsoft.com/office/drawing/2014/chartex" xmlns:cx1="http://schemas.microsoft.com/office/drawing/2015/9/8/chartex" xmlns:mc="http://schemas.openxmlformats.org/markup-compatibility/2006" xmlns:o="urn:schemas-microsoft-com:office:office" xmlns:r="http://schemas.openxmlformats.org/officeDocument/2006/relationships" xmlns:m="http://schemas.openxmlformats.org/officeDocument/2006/math" xmlns:v="urn:schemas-microsoft-com:vml" xmlns:wp14="http://schemas.microsoft.com/office/word/2010/wordprocessingDrawing" xmlns:wp="http://schemas.openxmlformats.org/drawingml/2006/wordprocessingDrawing" xmlns:w10="urn:schemas-microsoft-com:office:word" xmlns:w="http://schemas.openxmlformats.org/wordprocessingml/2006/main" xmlns:w14="http://schemas.microsoft.com/office/word/2010/wordml" xmlns:w15="http://schemas.microsoft.com/office/word/2012/wordml" xmlns:w16se="http://schemas.microsoft.com/office/word/2015/wordml/symex" xmlns:wpg="http://schemas.microsoft.com/office/word/2010/wordprocessingGroup" xmlns:wpi="http://schemas.microsoft.com/office/word/2010/wordprocessingInk" xmlns:wne="http://schemas.microsoft.com/office/word/2006/wordml" xmlns:wps="http://schemas.microsoft.com/office/word/2010/wordprocessingShape" mc:Ignorable="w14 w15 w16se wp14">
   <w:abstractNum w:abstractNumId="0" w15:restartNumberingAfterBreak="0">
     <w:nsid w:val="23691944"/>
     <w:multiLevelType w:val="hybridMultilevel"/>
@@ -876,7 +800,7 @@
 </file>
 
 <file path=word/styles.xml><?xml version="1.0" encoding="utf-8"?>
-<w:styles xmlns:mc="http://schemas.openxmlformats.org/markup-compatibility/2006" xmlns:r="http://schemas.openxmlformats.org/officeDocument/2006/relationships" xmlns:w="http://schemas.openxmlformats.org/wordprocessingml/2006/main" xmlns:w14="http://schemas.microsoft.com/office/word/2010/wordml" xmlns:w15="http://schemas.microsoft.com/office/word/2012/wordml" xmlns:w16cid="http://schemas.microsoft.com/office/word/2016/wordml/cid" xmlns:w16se="http://schemas.microsoft.com/office/word/2015/wordml/symex" mc:Ignorable="w14 w15 w16se w16cid">
+<w:styles xmlns:mc="http://schemas.openxmlformats.org/markup-compatibility/2006" xmlns:r="http://schemas.openxmlformats.org/officeDocument/2006/relationships" xmlns:w="http://schemas.openxmlformats.org/wordprocessingml/2006/main" xmlns:w14="http://schemas.microsoft.com/office/word/2010/wordml" xmlns:w15="http://schemas.microsoft.com/office/word/2012/wordml" xmlns:w16se="http://schemas.microsoft.com/office/word/2015/wordml/symex" mc:Ignorable="w14 w15 w16se">
   <w:docDefaults>
     <w:rPrDefault>
       <w:rPr>
@@ -892,7 +816,7 @@
       </w:pPr>
     </w:pPrDefault>
   </w:docDefaults>
-  <w:latentStyles w:defLockedState="0" w:defUIPriority="99" w:defSemiHidden="0" w:defUnhideWhenUsed="0" w:defQFormat="0" w:count="375">
+  <w:latentStyles w:defLockedState="0" w:defUIPriority="99" w:defSemiHidden="0" w:defUnhideWhenUsed="0" w:defQFormat="0" w:count="371">
     <w:lsdException w:name="Normal" w:uiPriority="0" w:qFormat="1"/>
     <w:lsdException w:name="heading 1" w:uiPriority="9" w:qFormat="1"/>
     <w:lsdException w:name="heading 2" w:semiHidden="1" w:uiPriority="9" w:unhideWhenUsed="1" w:qFormat="1"/>
@@ -998,6 +922,7 @@
     <w:lsdException w:name="HTML Sample" w:semiHidden="1" w:unhideWhenUsed="1"/>
     <w:lsdException w:name="HTML Typewriter" w:semiHidden="1" w:unhideWhenUsed="1"/>
     <w:lsdException w:name="HTML Variable" w:semiHidden="1" w:unhideWhenUsed="1"/>
+    <w:lsdException w:name="Normal Table" w:semiHidden="1" w:unhideWhenUsed="1"/>
     <w:lsdException w:name="annotation subject" w:semiHidden="1" w:unhideWhenUsed="1"/>
     <w:lsdException w:name="No List" w:semiHidden="1" w:unhideWhenUsed="1"/>
     <w:lsdException w:name="Outline List 1" w:semiHidden="1" w:unhideWhenUsed="1"/>
@@ -1041,8 +966,10 @@
     <w:lsdException w:name="Table Elegant" w:semiHidden="1" w:unhideWhenUsed="1"/>
     <w:lsdException w:name="Table Professional" w:semiHidden="1" w:unhideWhenUsed="1"/>
     <w:lsdException w:name="Table Subtle 1" w:semiHidden="1" w:unhideWhenUsed="1"/>
+    <w:lsdException w:name="Table Subtle 2" w:semiHidden="1" w:unhideWhenUsed="1"/>
     <w:lsdException w:name="Table Web 1" w:semiHidden="1" w:unhideWhenUsed="1"/>
     <w:lsdException w:name="Table Web 2" w:semiHidden="1" w:unhideWhenUsed="1"/>
+    <w:lsdException w:name="Table Web 3" w:semiHidden="1" w:unhideWhenUsed="1"/>
     <w:lsdException w:name="Balloon Text" w:semiHidden="1" w:unhideWhenUsed="1"/>
     <w:lsdException w:name="Table Grid" w:uiPriority="39"/>
     <w:lsdException w:name="Table Theme" w:semiHidden="1" w:unhideWhenUsed="1"/>
@@ -1261,10 +1188,6 @@
     <w:lsdException w:name="List Table 5 Dark Accent 6" w:uiPriority="50"/>
     <w:lsdException w:name="List Table 6 Colorful Accent 6" w:uiPriority="51"/>
     <w:lsdException w:name="List Table 7 Colorful Accent 6" w:uiPriority="52"/>
-    <w:lsdException w:name="Mention" w:semiHidden="1" w:unhideWhenUsed="1"/>
-    <w:lsdException w:name="Smart Hyperlink" w:semiHidden="1" w:unhideWhenUsed="1"/>
-    <w:lsdException w:name="Hashtag" w:semiHidden="1" w:unhideWhenUsed="1"/>
-    <w:lsdException w:name="Unresolved Mention" w:semiHidden="1" w:unhideWhenUsed="1"/>
   </w:latentStyles>
   <w:style w:type="paragraph" w:default="1" w:styleId="Normal">
     <w:name w:val="Normal"/>
@@ -1694,7 +1617,7 @@
       <w:u w:val="single"/>
     </w:rPr>
   </w:style>
-  <w:style w:type="character" w:styleId="UnresolvedMention">
+  <w:style w:type="character" w:customStyle="1" w:styleId="UnresolvedMention">
     <w:name w:val="Unresolved Mention"/>
     <w:basedOn w:val="DefaultParagraphFont"/>
     <w:uiPriority w:val="99"/>

</xml_diff>